<commit_message>
Final changes(fixed sorted dictionary) and word.
</commit_message>
<xml_diff>
--- a/Recommender Systems.docx
+++ b/Recommender Systems.docx
@@ -93,33 +93,27 @@
         </w:rPr>
         <w:t>'</w:t>
       </w:r>
-      <w:proofErr w:type="spellStart"/>
       <w:r>
         <w:t>imageUrlS</w:t>
       </w:r>
-      <w:proofErr w:type="spellEnd"/>
       <w:r>
         <w:rPr>
           <w:lang w:val="el-GR"/>
         </w:rPr>
         <w:t>', '</w:t>
       </w:r>
-      <w:proofErr w:type="spellStart"/>
       <w:r>
         <w:t>imageUrlM</w:t>
       </w:r>
-      <w:proofErr w:type="spellEnd"/>
       <w:r>
         <w:rPr>
           <w:lang w:val="el-GR"/>
         </w:rPr>
         <w:t>', '</w:t>
       </w:r>
-      <w:proofErr w:type="spellStart"/>
       <w:r>
         <w:t>imageUrlL</w:t>
       </w:r>
-      <w:proofErr w:type="spellEnd"/>
       <w:r>
         <w:rPr>
           <w:lang w:val="el-GR"/>
@@ -198,11 +192,9 @@
         </w:rPr>
         <w:t xml:space="preserve"> </w:t>
       </w:r>
-      <w:proofErr w:type="spellStart"/>
       <w:r>
         <w:t>dataframe</w:t>
       </w:r>
-      <w:proofErr w:type="spellEnd"/>
       <w:r>
         <w:rPr>
           <w:lang w:val="el-GR"/>
@@ -227,11 +219,9 @@
         </w:rPr>
         <w:t xml:space="preserve">άθος και βλέποντας τις αντίστοιχες εγγραφές παρατήρησα οτι ήταν όλα μία στήλη πιο δεξιά (δηλαδή στην στήλη </w:t>
       </w:r>
-      <w:proofErr w:type="spellStart"/>
       <w:r>
         <w:t>bookAuthor</w:t>
       </w:r>
-      <w:proofErr w:type="spellEnd"/>
       <w:r>
         <w:rPr>
           <w:lang w:val="el-GR"/>
@@ -244,11 +234,9 @@
         </w:rPr>
         <w:t xml:space="preserve">είχε την τιμή του </w:t>
       </w:r>
-      <w:proofErr w:type="spellStart"/>
       <w:r>
         <w:t>bookTitle</w:t>
       </w:r>
-      <w:proofErr w:type="spellEnd"/>
       <w:r>
         <w:rPr>
           <w:lang w:val="el-GR"/>
@@ -270,11 +258,9 @@
         </w:rPr>
         <w:t xml:space="preserve"> = </w:t>
       </w:r>
-      <w:proofErr w:type="spellStart"/>
       <w:r>
         <w:t>Gallimard</w:t>
       </w:r>
-      <w:proofErr w:type="spellEnd"/>
       <w:r>
         <w:rPr>
           <w:lang w:val="el-GR"/>
@@ -353,11 +339,9 @@
         </w:rPr>
         <w:t xml:space="preserve">Έπειτα κοίταξα για ποιές γραμμές δεν έχουν τιμή στο </w:t>
       </w:r>
-      <w:proofErr w:type="spellStart"/>
       <w:r>
         <w:t>bookAuthor</w:t>
       </w:r>
-      <w:proofErr w:type="spellEnd"/>
       <w:r>
         <w:rPr>
           <w:lang w:val="el-GR"/>
@@ -411,10 +395,977 @@
           <w:lang w:val="el-GR"/>
         </w:rPr>
         <w:t>.</w:t>
+      </w:r>
+      <w:r>
+        <w:rPr>
+          <w:lang w:val="el-GR"/>
+        </w:rPr>
+        <w:t xml:space="preserve"> Η υπόλοιπη διαδικασία έχει ως εξής: έχω δύο συναρτήσεις η μία </w:t>
+      </w:r>
+      <w:r>
+        <w:t>getReccomendations</w:t>
+      </w:r>
+      <w:r>
+        <w:rPr>
+          <w:lang w:val="el-GR"/>
+        </w:rPr>
+        <w:t xml:space="preserve"> </w:t>
+      </w:r>
+      <w:r>
+        <w:rPr>
+          <w:lang w:val="el-GR"/>
+        </w:rPr>
+        <w:t xml:space="preserve">η οποία παίρνει ως είσοδο τους </w:t>
+      </w:r>
+      <w:r>
+        <w:rPr>
+          <w:lang w:val="el-GR"/>
+        </w:rPr>
+        <w:t>(</w:t>
+      </w:r>
+      <w:r>
+        <w:t>n</w:t>
+      </w:r>
+      <w:r>
+        <w:rPr>
+          <w:lang w:val="el-GR"/>
+        </w:rPr>
+        <w:t>=5)</w:t>
+      </w:r>
+      <w:r>
+        <w:rPr>
+          <w:lang w:val="el-GR"/>
+        </w:rPr>
+        <w:t xml:space="preserve"> </w:t>
+      </w:r>
+      <w:r>
+        <w:rPr>
+          <w:lang w:val="el-GR"/>
+        </w:rPr>
+        <w:t xml:space="preserve"> </w:t>
+      </w:r>
+      <w:r>
+        <w:rPr>
+          <w:lang w:val="el-GR"/>
+        </w:rPr>
+        <w:t xml:space="preserve">τυχαίους χρήστες και για αυτούς τους 5 (για κάθε έναν ξεχωριστά) βρίσκει τα  3 καλύτερα βιβλία τουκαι δημιουργεί το προφιλ. </w:t>
       </w:r>
     </w:p>
     <w:p>
       <w:pPr>
+        <w:keepNext/>
+        <w:jc w:val="both"/>
+      </w:pPr>
+      <w:r>
+        <w:rPr>
+          <w:lang w:val="el-GR"/>
+        </w:rPr>
+        <w:drawing>
+          <wp:inline distT="0" distB="0" distL="0" distR="0" wp14:anchorId="055AE603" wp14:editId="0B36B7DE">
+            <wp:extent cx="5943600" cy="2386965"/>
+            <wp:effectExtent l="0" t="0" r="0" b="0"/>
+            <wp:docPr id="1" name="Picture 1"/>
+            <wp:cNvGraphicFramePr>
+              <a:graphicFrameLocks xmlns:a="http://schemas.openxmlformats.org/drawingml/2006/main" noChangeAspect="1"/>
+            </wp:cNvGraphicFramePr>
+            <a:graphic xmlns:a="http://schemas.openxmlformats.org/drawingml/2006/main">
+              <a:graphicData uri="http://schemas.openxmlformats.org/drawingml/2006/picture">
+                <pic:pic xmlns:pic="http://schemas.openxmlformats.org/drawingml/2006/picture">
+                  <pic:nvPicPr>
+                    <pic:cNvPr id="1" name=""/>
+                    <pic:cNvPicPr/>
+                  </pic:nvPicPr>
+                  <pic:blipFill>
+                    <a:blip r:embed="rId5"/>
+                    <a:stretch>
+                      <a:fillRect/>
+                    </a:stretch>
+                  </pic:blipFill>
+                  <pic:spPr>
+                    <a:xfrm>
+                      <a:off x="0" y="0"/>
+                      <a:ext cx="5943600" cy="2386965"/>
+                    </a:xfrm>
+                    <a:prstGeom prst="rect">
+                      <a:avLst/>
+                    </a:prstGeom>
+                  </pic:spPr>
+                </pic:pic>
+              </a:graphicData>
+            </a:graphic>
+          </wp:inline>
+        </w:drawing>
+      </w:r>
+    </w:p>
+    <w:p>
+      <w:pPr>
+        <w:pStyle w:val="Caption"/>
+        <w:jc w:val="center"/>
+        <w:rPr>
+          <w:sz w:val="22"/>
+          <w:lang w:val="el-GR"/>
+        </w:rPr>
+      </w:pPr>
+      <w:r>
+        <w:rPr>
+          <w:sz w:val="22"/>
+        </w:rPr>
+        <w:t xml:space="preserve">Εικόνα </w:t>
+      </w:r>
+      <w:r>
+        <w:rPr>
+          <w:sz w:val="22"/>
+        </w:rPr>
+        <w:fldChar w:fldCharType="begin"/>
+      </w:r>
+      <w:r>
+        <w:rPr>
+          <w:sz w:val="22"/>
+        </w:rPr>
+        <w:instrText xml:space="preserve"> SEQ Εικόνα \* ARABIC </w:instrText>
+      </w:r>
+      <w:r>
+        <w:rPr>
+          <w:sz w:val="22"/>
+        </w:rPr>
+        <w:fldChar w:fldCharType="separate"/>
+      </w:r>
+      <w:r>
+        <w:rPr>
+          <w:noProof/>
+          <w:sz w:val="22"/>
+        </w:rPr>
+        <w:t>1</w:t>
+      </w:r>
+      <w:r>
+        <w:rPr>
+          <w:sz w:val="22"/>
+        </w:rPr>
+        <w:fldChar w:fldCharType="end"/>
+      </w:r>
+      <w:r>
+        <w:rPr>
+          <w:sz w:val="22"/>
+          <w:lang w:val="el-GR"/>
+        </w:rPr>
+        <w:t xml:space="preserve">: Συνάρτηση </w:t>
+      </w:r>
+      <w:r>
+        <w:rPr>
+          <w:sz w:val="22"/>
+        </w:rPr>
+        <w:t>GetReccomendations</w:t>
+      </w:r>
+    </w:p>
+    <w:p>
+      <w:pPr>
+        <w:jc w:val="both"/>
+        <w:rPr>
+          <w:lang w:val="el-GR"/>
+        </w:rPr>
+      </w:pPr>
+      <w:r>
+        <w:rPr>
+          <w:lang w:val="el-GR"/>
+        </w:rPr>
+        <w:t xml:space="preserve">Έπειτα καλείται για καθέ έναν ξεχωριστά μία συνάρτηση </w:t>
+      </w:r>
+      <w:r>
+        <w:t>CalculateSimilaritiesAndWriteExcels</w:t>
+      </w:r>
+      <w:r>
+        <w:rPr>
+          <w:lang w:val="el-GR"/>
+        </w:rPr>
+        <w:t xml:space="preserve"> </w:t>
+      </w:r>
+      <w:r>
+        <w:rPr>
+          <w:lang w:val="el-GR"/>
+        </w:rPr>
+        <w:t xml:space="preserve">η οποία κάνει αυτό που λέει. Υπολογίζει για κάθε χρήστη την ομοιότητα του για κάθε βιβλίο, επιλέγει τα 10 καλύτερα και τα γράφει σε ένα </w:t>
+      </w:r>
+      <w:r>
+        <w:t>excel</w:t>
+      </w:r>
+      <w:r>
+        <w:rPr>
+          <w:lang w:val="el-GR"/>
+        </w:rPr>
+        <w:t xml:space="preserve">. </w:t>
+      </w:r>
+      <w:r>
+        <w:rPr>
+          <w:lang w:val="el-GR"/>
+        </w:rPr>
+        <w:t xml:space="preserve">Επίσης, για κάθε χρήστη </w:t>
+      </w:r>
+      <w:r>
+        <w:rPr>
+          <w:b/>
+          <w:lang w:val="el-GR"/>
+        </w:rPr>
+        <w:t xml:space="preserve">αφού </w:t>
+      </w:r>
+      <w:r>
+        <w:rPr>
+          <w:lang w:val="el-GR"/>
+        </w:rPr>
+        <w:t xml:space="preserve">βρει τα 10 καλύτερά του βιβλία για αυτά τα 10 πάει και υπολογίζει </w:t>
+      </w:r>
+      <w:r>
+        <w:rPr>
+          <w:b/>
+          <w:lang w:val="el-GR"/>
+        </w:rPr>
+        <w:t>και</w:t>
+      </w:r>
+      <w:r>
+        <w:rPr>
+          <w:lang w:val="el-GR"/>
+        </w:rPr>
+        <w:t xml:space="preserve"> την </w:t>
+      </w:r>
+      <w:r>
+        <w:t>Jaccard</w:t>
+      </w:r>
+      <w:r>
+        <w:rPr>
+          <w:lang w:val="el-GR"/>
+        </w:rPr>
+        <w:t>/</w:t>
+      </w:r>
+      <w:r>
+        <w:t>Dice</w:t>
+      </w:r>
+      <w:r>
+        <w:rPr>
+          <w:lang w:val="el-GR"/>
+        </w:rPr>
+        <w:t xml:space="preserve"> </w:t>
+      </w:r>
+      <w:r>
+        <w:rPr>
+          <w:lang w:val="el-GR"/>
+        </w:rPr>
+        <w:t>αντίστοιχα και το βάζει στο excel για να την χρησιμοποιήσω αργότερα για το πειραματικό μέρος</w:t>
+      </w:r>
+      <w:r>
+        <w:rPr>
+          <w:lang w:val="el-GR"/>
+        </w:rPr>
+        <w:t xml:space="preserve"> ώστε να βρίσκω πιο ‘άνετα’ τον μέσο όρο μεταξύ </w:t>
+      </w:r>
+      <w:r>
+        <w:rPr>
+          <w:lang w:val="el-GR"/>
+        </w:rPr>
+        <w:lastRenderedPageBreak/>
+        <w:t xml:space="preserve">των </w:t>
+      </w:r>
+      <w:r>
+        <w:t>Dice</w:t>
+      </w:r>
+      <w:r>
+        <w:rPr>
+          <w:lang w:val="el-GR"/>
+        </w:rPr>
+        <w:t xml:space="preserve"> + Jaccard για να το έχω για το 3</w:t>
+      </w:r>
+      <w:r>
+        <w:rPr>
+          <w:vertAlign w:val="superscript"/>
+          <w:lang w:val="el-GR"/>
+        </w:rPr>
+        <w:t>ο</w:t>
+      </w:r>
+      <w:r>
+        <w:rPr>
+          <w:lang w:val="el-GR"/>
+        </w:rPr>
+        <w:t xml:space="preserve"> ερώτημα στο πειραματικό μέρος σαν το 2</w:t>
+      </w:r>
+      <w:r>
+        <w:rPr>
+          <w:vertAlign w:val="superscript"/>
+          <w:lang w:val="el-GR"/>
+        </w:rPr>
+        <w:t>ο</w:t>
+      </w:r>
+      <w:r>
+        <w:rPr>
+          <w:lang w:val="el-GR"/>
+        </w:rPr>
+        <w:t xml:space="preserve"> κομμάτι ταξινόμησης μετά το πλήθος εμφανίσεών του κάθε βιβλίου</w:t>
+      </w:r>
+      <w:r>
+        <w:rPr>
+          <w:lang w:val="el-GR"/>
+        </w:rPr>
+        <w:t xml:space="preserve">. Παρακάτω στην εικόνα φαίνεται μόνο ο υπολογισμός για το </w:t>
+      </w:r>
+      <w:r>
+        <w:t>Jaccard</w:t>
+      </w:r>
+      <w:r>
+        <w:rPr>
+          <w:lang w:val="el-GR"/>
+        </w:rPr>
+        <w:t xml:space="preserve"> </w:t>
+      </w:r>
+      <w:r>
+        <w:rPr>
+          <w:lang w:val="el-GR"/>
+        </w:rPr>
+        <w:t xml:space="preserve">στα καλύτερα 10, </w:t>
+      </w:r>
+      <w:r>
+        <w:rPr>
+          <w:lang w:val="el-GR"/>
+        </w:rPr>
+        <w:t xml:space="preserve">και έπειτα </w:t>
+      </w:r>
+      <w:r>
+        <w:rPr>
+          <w:b/>
+          <w:lang w:val="el-GR"/>
+        </w:rPr>
+        <w:t xml:space="preserve">για αυτά </w:t>
+      </w:r>
+      <w:r>
+        <w:rPr>
+          <w:lang w:val="el-GR"/>
+        </w:rPr>
+        <w:t xml:space="preserve">τα 10 κάνω και τον υπολογισμό του </w:t>
+      </w:r>
+      <w:r>
+        <w:t>Dice</w:t>
+      </w:r>
+      <w:r>
+        <w:rPr>
+          <w:lang w:val="el-GR"/>
+        </w:rPr>
+        <w:t xml:space="preserve"> </w:t>
+      </w:r>
+      <w:r>
+        <w:t>coeff</w:t>
+      </w:r>
+      <w:r>
+        <w:rPr>
+          <w:lang w:val="el-GR"/>
+        </w:rPr>
+        <w:t xml:space="preserve">. </w:t>
+      </w:r>
+      <w:r>
+        <w:rPr>
+          <w:lang w:val="el-GR"/>
+        </w:rPr>
+        <w:t>Π</w:t>
+      </w:r>
+      <w:r>
+        <w:rPr>
+          <w:lang w:val="el-GR"/>
+        </w:rPr>
+        <w:t>ροφανώς παρακάτω στον κώδικα έχω και για το Dice/Jaccard.</w:t>
+      </w:r>
+    </w:p>
+    <w:p>
+      <w:pPr>
+        <w:keepNext/>
+        <w:jc w:val="both"/>
+      </w:pPr>
+      <w:r>
+        <w:rPr>
+          <w:lang w:val="el-GR"/>
+        </w:rPr>
+        <w:drawing>
+          <wp:inline distT="0" distB="0" distL="0" distR="0" wp14:anchorId="067C596D" wp14:editId="6B7F5F0C">
+            <wp:extent cx="5943600" cy="3968115"/>
+            <wp:effectExtent l="0" t="0" r="0" b="0"/>
+            <wp:docPr id="3" name="Picture 3"/>
+            <wp:cNvGraphicFramePr>
+              <a:graphicFrameLocks xmlns:a="http://schemas.openxmlformats.org/drawingml/2006/main" noChangeAspect="1"/>
+            </wp:cNvGraphicFramePr>
+            <a:graphic xmlns:a="http://schemas.openxmlformats.org/drawingml/2006/main">
+              <a:graphicData uri="http://schemas.openxmlformats.org/drawingml/2006/picture">
+                <pic:pic xmlns:pic="http://schemas.openxmlformats.org/drawingml/2006/picture">
+                  <pic:nvPicPr>
+                    <pic:cNvPr id="1" name=""/>
+                    <pic:cNvPicPr/>
+                  </pic:nvPicPr>
+                  <pic:blipFill>
+                    <a:blip r:embed="rId6"/>
+                    <a:stretch>
+                      <a:fillRect/>
+                    </a:stretch>
+                  </pic:blipFill>
+                  <pic:spPr>
+                    <a:xfrm>
+                      <a:off x="0" y="0"/>
+                      <a:ext cx="5943600" cy="3968115"/>
+                    </a:xfrm>
+                    <a:prstGeom prst="rect">
+                      <a:avLst/>
+                    </a:prstGeom>
+                  </pic:spPr>
+                </pic:pic>
+              </a:graphicData>
+            </a:graphic>
+          </wp:inline>
+        </w:drawing>
+      </w:r>
+    </w:p>
+    <w:p>
+      <w:pPr>
+        <w:pStyle w:val="Caption"/>
+        <w:jc w:val="center"/>
+        <w:rPr>
+          <w:sz w:val="22"/>
+          <w:lang w:val="el-GR"/>
+        </w:rPr>
+      </w:pPr>
+      <w:r>
+        <w:rPr>
+          <w:sz w:val="22"/>
+        </w:rPr>
+        <w:t xml:space="preserve">Εικόνα </w:t>
+      </w:r>
+      <w:r>
+        <w:rPr>
+          <w:sz w:val="22"/>
+        </w:rPr>
+        <w:fldChar w:fldCharType="begin"/>
+      </w:r>
+      <w:r>
+        <w:rPr>
+          <w:sz w:val="22"/>
+        </w:rPr>
+        <w:instrText xml:space="preserve"> SEQ Εικόνα \* ARABIC </w:instrText>
+      </w:r>
+      <w:r>
+        <w:rPr>
+          <w:sz w:val="22"/>
+        </w:rPr>
+        <w:fldChar w:fldCharType="separate"/>
+      </w:r>
+      <w:r>
+        <w:rPr>
+          <w:noProof/>
+          <w:sz w:val="22"/>
+        </w:rPr>
+        <w:t>2</w:t>
+      </w:r>
+      <w:r>
+        <w:rPr>
+          <w:sz w:val="22"/>
+        </w:rPr>
+        <w:fldChar w:fldCharType="end"/>
+      </w:r>
+      <w:r>
+        <w:rPr>
+          <w:sz w:val="22"/>
+        </w:rPr>
+        <w:t xml:space="preserve">: </w:t>
+      </w:r>
+      <w:r>
+        <w:rPr>
+          <w:sz w:val="22"/>
+          <w:lang w:val="el-GR"/>
+        </w:rPr>
+        <w:t xml:space="preserve">Συνάρτηση </w:t>
+      </w:r>
+      <w:r>
+        <w:rPr>
+          <w:sz w:val="22"/>
+        </w:rPr>
+        <w:t>CalculateSimilaritiesAndWriteExcels.</w:t>
+      </w:r>
+    </w:p>
+    <w:p>
+      <w:pPr>
+        <w:jc w:val="both"/>
+        <w:rPr>
+          <w:lang w:val="el-GR"/>
+        </w:rPr>
+      </w:pPr>
+      <w:r>
+        <w:rPr>
+          <w:lang w:val="el-GR"/>
+        </w:rPr>
+        <w:t xml:space="preserve">Τέλος, εδώ έπιλέγονται οι 5 τυχαίοι( σε σχόλιο αφήνω τους τυχαίους που μου έβγαλε για να το τρέξετε κ εσείς αν θέλετε. </w:t>
+      </w:r>
+      <w:r>
+        <w:rPr>
+          <w:lang w:val="el-GR"/>
+        </w:rPr>
+        <w:t xml:space="preserve">Ένα </w:t>
+      </w:r>
+      <w:r>
+        <w:t>output</w:t>
+      </w:r>
+      <w:r>
+        <w:rPr>
+          <w:lang w:val="el-GR"/>
+        </w:rPr>
+        <w:t xml:space="preserve"> </w:t>
+      </w:r>
+      <w:r>
+        <w:rPr>
+          <w:b/>
+          <w:lang w:val="el-GR"/>
+        </w:rPr>
+        <w:t>για έναν χρήστη από τους 5</w:t>
+      </w:r>
+      <w:r>
+        <w:rPr>
+          <w:lang w:val="el-GR"/>
+        </w:rPr>
+        <w:t xml:space="preserve"> </w:t>
+      </w:r>
+      <w:r>
+        <w:rPr>
+          <w:lang w:val="el-GR"/>
+        </w:rPr>
+        <w:t>είναι το παρακάτω το οποιό δείχνει</w:t>
+      </w:r>
+      <w:r>
+        <w:rPr>
+          <w:lang w:val="el-GR"/>
+        </w:rPr>
+        <w:t xml:space="preserve"> </w:t>
+      </w:r>
+      <w:r>
+        <w:rPr>
+          <w:lang w:val="el-GR"/>
+        </w:rPr>
+        <w:t xml:space="preserve">πρώτα το </w:t>
+      </w:r>
+      <w:r>
+        <w:t>overlap</w:t>
+      </w:r>
+      <w:r>
+        <w:rPr>
+          <w:lang w:val="el-GR"/>
+        </w:rPr>
+        <w:t xml:space="preserve"> </w:t>
+      </w:r>
+      <w:r>
+        <w:rPr>
+          <w:lang w:val="el-GR"/>
+        </w:rPr>
+        <w:t xml:space="preserve">μεταξύ των δύο λιστών του, έπειτα την </w:t>
+      </w:r>
+      <w:r>
+        <w:rPr>
+          <w:b/>
+          <w:lang w:val="el-GR"/>
+        </w:rPr>
+        <w:t xml:space="preserve">χρυσή λίστα του </w:t>
+      </w:r>
+      <w:r>
+        <w:rPr>
+          <w:lang w:val="el-GR"/>
+        </w:rPr>
+        <w:t xml:space="preserve">και από κάτω τα αντίστοιχα overlap μεταξύ της χρυσής λίστας και των δύο λιστών (Dice, Jaccard). </w:t>
+      </w:r>
+    </w:p>
+    <w:p>
+      <w:pPr>
+        <w:keepNext/>
+        <w:jc w:val="both"/>
+      </w:pPr>
+      <w:r>
+        <w:rPr>
+          <w:lang w:val="el-GR"/>
+        </w:rPr>
+        <w:drawing>
+          <wp:inline distT="0" distB="0" distL="0" distR="0" wp14:anchorId="043BB25C" wp14:editId="013629C0">
+            <wp:extent cx="5943600" cy="1733550"/>
+            <wp:effectExtent l="0" t="0" r="0" b="0"/>
+            <wp:docPr id="4" name="Picture 4"/>
+            <wp:cNvGraphicFramePr>
+              <a:graphicFrameLocks xmlns:a="http://schemas.openxmlformats.org/drawingml/2006/main" noChangeAspect="1"/>
+            </wp:cNvGraphicFramePr>
+            <a:graphic xmlns:a="http://schemas.openxmlformats.org/drawingml/2006/main">
+              <a:graphicData uri="http://schemas.openxmlformats.org/drawingml/2006/picture">
+                <pic:pic xmlns:pic="http://schemas.openxmlformats.org/drawingml/2006/picture">
+                  <pic:nvPicPr>
+                    <pic:cNvPr id="1" name=""/>
+                    <pic:cNvPicPr/>
+                  </pic:nvPicPr>
+                  <pic:blipFill>
+                    <a:blip r:embed="rId7"/>
+                    <a:stretch>
+                      <a:fillRect/>
+                    </a:stretch>
+                  </pic:blipFill>
+                  <pic:spPr>
+                    <a:xfrm>
+                      <a:off x="0" y="0"/>
+                      <a:ext cx="5943600" cy="1733550"/>
+                    </a:xfrm>
+                    <a:prstGeom prst="rect">
+                      <a:avLst/>
+                    </a:prstGeom>
+                  </pic:spPr>
+                </pic:pic>
+              </a:graphicData>
+            </a:graphic>
+          </wp:inline>
+        </w:drawing>
+      </w:r>
+    </w:p>
+    <w:p>
+      <w:pPr>
+        <w:pStyle w:val="Caption"/>
+        <w:jc w:val="center"/>
+        <w:rPr>
+          <w:sz w:val="22"/>
+          <w:lang w:val="el-GR"/>
+        </w:rPr>
+      </w:pPr>
+      <w:r>
+        <w:rPr>
+          <w:sz w:val="22"/>
+          <w:lang w:val="el-GR"/>
+        </w:rPr>
+        <w:t xml:space="preserve">Εικόνα </w:t>
+      </w:r>
+      <w:r>
+        <w:rPr>
+          <w:sz w:val="22"/>
+        </w:rPr>
+        <w:fldChar w:fldCharType="begin"/>
+      </w:r>
+      <w:r>
+        <w:rPr>
+          <w:sz w:val="22"/>
+          <w:lang w:val="el-GR"/>
+        </w:rPr>
+        <w:instrText xml:space="preserve"> </w:instrText>
+      </w:r>
+      <w:r>
+        <w:rPr>
+          <w:sz w:val="22"/>
+        </w:rPr>
+        <w:instrText>SEQ</w:instrText>
+      </w:r>
+      <w:r>
+        <w:rPr>
+          <w:sz w:val="22"/>
+          <w:lang w:val="el-GR"/>
+        </w:rPr>
+        <w:instrText xml:space="preserve"> Εικόνα \* </w:instrText>
+      </w:r>
+      <w:r>
+        <w:rPr>
+          <w:sz w:val="22"/>
+        </w:rPr>
+        <w:instrText>ARABIC</w:instrText>
+      </w:r>
+      <w:r>
+        <w:rPr>
+          <w:sz w:val="22"/>
+          <w:lang w:val="el-GR"/>
+        </w:rPr>
+        <w:instrText xml:space="preserve"> </w:instrText>
+      </w:r>
+      <w:r>
+        <w:rPr>
+          <w:sz w:val="22"/>
+        </w:rPr>
+        <w:fldChar w:fldCharType="separate"/>
+      </w:r>
+      <w:r>
+        <w:rPr>
+          <w:noProof/>
+          <w:sz w:val="22"/>
+          <w:lang w:val="el-GR"/>
+        </w:rPr>
+        <w:t>3</w:t>
+      </w:r>
+      <w:r>
+        <w:rPr>
+          <w:sz w:val="22"/>
+        </w:rPr>
+        <w:fldChar w:fldCharType="end"/>
+      </w:r>
+      <w:r>
+        <w:rPr>
+          <w:sz w:val="22"/>
+          <w:lang w:val="el-GR"/>
+        </w:rPr>
+        <w:t xml:space="preserve">: Ένα τελικό </w:t>
+      </w:r>
+      <w:r>
+        <w:rPr>
+          <w:sz w:val="22"/>
+        </w:rPr>
+        <w:t>output</w:t>
+      </w:r>
+      <w:r>
+        <w:rPr>
+          <w:sz w:val="22"/>
+          <w:lang w:val="el-GR"/>
+        </w:rPr>
+        <w:t xml:space="preserve"> από έναν τυχαίο χρήστη</w:t>
+      </w:r>
+    </w:p>
+    <w:p>
+      <w:pPr>
+        <w:jc w:val="both"/>
+        <w:rPr>
+          <w:lang w:val="el-GR"/>
+        </w:rPr>
+      </w:pPr>
+      <w:r>
+        <w:rPr>
+          <w:lang w:val="el-GR"/>
+        </w:rPr>
+        <w:lastRenderedPageBreak/>
+        <w:t xml:space="preserve">Άκομή ένα αρχείο </w:t>
+      </w:r>
+      <w:r>
+        <w:t>excel</w:t>
+      </w:r>
+      <w:r>
+        <w:rPr>
+          <w:lang w:val="el-GR"/>
+        </w:rPr>
+        <w:t xml:space="preserve">(έστω για το DiceCoef) </w:t>
+      </w:r>
+      <w:r>
+        <w:rPr>
+          <w:lang w:val="el-GR"/>
+        </w:rPr>
+        <w:t xml:space="preserve">για τον χρήστη έχει την εξής δομή : </w:t>
+      </w:r>
+      <w:r>
+        <w:rPr>
+          <w:lang w:val="el-GR"/>
+        </w:rPr>
+        <w:t xml:space="preserve"> Όπου έχει τα 10 βιβλία ταξινομημένα από το καλύτερο στο χειρότερο με βάσει το </w:t>
+      </w:r>
+      <w:r>
+        <w:t>DiceCoefScores</w:t>
+      </w:r>
+      <w:r>
+        <w:rPr>
+          <w:lang w:val="el-GR"/>
+        </w:rPr>
+        <w:t xml:space="preserve"> </w:t>
+      </w:r>
+      <w:r>
+        <w:rPr>
+          <w:lang w:val="el-GR"/>
+        </w:rPr>
+        <w:t xml:space="preserve"> και δίπλα ακριβώς για αυτά τα 10 και την </w:t>
+      </w:r>
+      <w:r>
+        <w:t>Jaccard</w:t>
+      </w:r>
+      <w:r>
+        <w:rPr>
+          <w:lang w:val="el-GR"/>
+        </w:rPr>
+        <w:t xml:space="preserve"> </w:t>
+      </w:r>
+      <w:r>
+        <w:rPr>
+          <w:lang w:val="el-GR"/>
+        </w:rPr>
+        <w:t xml:space="preserve">ώστε να υπολογίσω μετά ευκολότερα τον μέσο όρο του. Στις τελευταίες 3 γραμμές υπάρχει </w:t>
+      </w:r>
+      <w:r>
+        <w:rPr>
+          <w:b/>
+          <w:lang w:val="el-GR"/>
+        </w:rPr>
+        <w:t>και μόνο του</w:t>
+      </w:r>
+      <w:r>
+        <w:rPr>
+          <w:b/>
+          <w:lang w:val="el-GR"/>
+        </w:rPr>
+        <w:t xml:space="preserve"> </w:t>
+      </w:r>
+      <w:r>
+        <w:rPr>
+          <w:lang w:val="el-GR"/>
+        </w:rPr>
+        <w:t>το προφιλ του χρήστη.</w:t>
+      </w:r>
+    </w:p>
+    <w:p>
+      <w:pPr>
+        <w:keepNext/>
+        <w:jc w:val="both"/>
+      </w:pPr>
+      <w:r>
+        <w:rPr>
+          <w:lang w:val="el-GR"/>
+        </w:rPr>
+        <w:t xml:space="preserve"> </w:t>
+      </w:r>
+      <w:r>
+        <w:rPr>
+          <w:lang w:val="el-GR"/>
+        </w:rPr>
+        <w:t xml:space="preserve"> </w:t>
+      </w:r>
+      <w:r>
+        <w:rPr>
+          <w:b/>
+          <w:lang w:val="el-GR"/>
+        </w:rPr>
+        <w:t xml:space="preserve"> </w:t>
+      </w:r>
+      <w:r>
+        <w:rPr>
+          <w:lang w:val="el-GR"/>
+        </w:rPr>
+        <w:drawing>
+          <wp:inline distT="0" distB="0" distL="0" distR="0" wp14:anchorId="7C940E2B" wp14:editId="56F075FD">
+            <wp:extent cx="5943600" cy="1438275"/>
+            <wp:effectExtent l="0" t="0" r="0" b="9525"/>
+            <wp:docPr id="5" name="Picture 5"/>
+            <wp:cNvGraphicFramePr>
+              <a:graphicFrameLocks xmlns:a="http://schemas.openxmlformats.org/drawingml/2006/main" noChangeAspect="1"/>
+            </wp:cNvGraphicFramePr>
+            <a:graphic xmlns:a="http://schemas.openxmlformats.org/drawingml/2006/main">
+              <a:graphicData uri="http://schemas.openxmlformats.org/drawingml/2006/picture">
+                <pic:pic xmlns:pic="http://schemas.openxmlformats.org/drawingml/2006/picture">
+                  <pic:nvPicPr>
+                    <pic:cNvPr id="1" name=""/>
+                    <pic:cNvPicPr/>
+                  </pic:nvPicPr>
+                  <pic:blipFill>
+                    <a:blip r:embed="rId8"/>
+                    <a:stretch>
+                      <a:fillRect/>
+                    </a:stretch>
+                  </pic:blipFill>
+                  <pic:spPr>
+                    <a:xfrm>
+                      <a:off x="0" y="0"/>
+                      <a:ext cx="5943600" cy="1438275"/>
+                    </a:xfrm>
+                    <a:prstGeom prst="rect">
+                      <a:avLst/>
+                    </a:prstGeom>
+                  </pic:spPr>
+                </pic:pic>
+              </a:graphicData>
+            </a:graphic>
+          </wp:inline>
+        </w:drawing>
+      </w:r>
+    </w:p>
+    <w:p>
+      <w:pPr>
+        <w:pStyle w:val="Caption"/>
+        <w:jc w:val="center"/>
+        <w:rPr>
+          <w:sz w:val="22"/>
+        </w:rPr>
+      </w:pPr>
+      <w:r>
+        <w:rPr>
+          <w:sz w:val="22"/>
+          <w:lang w:val="el-GR"/>
+        </w:rPr>
+        <w:t xml:space="preserve">Εικόνα </w:t>
+      </w:r>
+      <w:r>
+        <w:rPr>
+          <w:sz w:val="22"/>
+        </w:rPr>
+        <w:fldChar w:fldCharType="begin"/>
+      </w:r>
+      <w:r>
+        <w:rPr>
+          <w:sz w:val="22"/>
+          <w:lang w:val="el-GR"/>
+        </w:rPr>
+        <w:instrText xml:space="preserve"> </w:instrText>
+      </w:r>
+      <w:r>
+        <w:rPr>
+          <w:sz w:val="22"/>
+        </w:rPr>
+        <w:instrText>SEQ</w:instrText>
+      </w:r>
+      <w:r>
+        <w:rPr>
+          <w:sz w:val="22"/>
+          <w:lang w:val="el-GR"/>
+        </w:rPr>
+        <w:instrText xml:space="preserve"> Εικόνα \* </w:instrText>
+      </w:r>
+      <w:r>
+        <w:rPr>
+          <w:sz w:val="22"/>
+        </w:rPr>
+        <w:instrText>ARABIC</w:instrText>
+      </w:r>
+      <w:r>
+        <w:rPr>
+          <w:sz w:val="22"/>
+          <w:lang w:val="el-GR"/>
+        </w:rPr>
+        <w:instrText xml:space="preserve"> </w:instrText>
+      </w:r>
+      <w:r>
+        <w:rPr>
+          <w:sz w:val="22"/>
+        </w:rPr>
+        <w:fldChar w:fldCharType="separate"/>
+      </w:r>
+      <w:r>
+        <w:rPr>
+          <w:noProof/>
+          <w:sz w:val="22"/>
+          <w:lang w:val="el-GR"/>
+        </w:rPr>
+        <w:t>4</w:t>
+      </w:r>
+      <w:r>
+        <w:rPr>
+          <w:sz w:val="22"/>
+        </w:rPr>
+        <w:fldChar w:fldCharType="end"/>
+      </w:r>
+      <w:r>
+        <w:rPr>
+          <w:sz w:val="22"/>
+          <w:lang w:val="el-GR"/>
+        </w:rPr>
+        <w:t xml:space="preserve">: πάραδειγμα αρχείο εξόδου </w:t>
+      </w:r>
+      <w:r>
+        <w:rPr>
+          <w:sz w:val="22"/>
+        </w:rPr>
+        <w:t>Excel</w:t>
+      </w:r>
+      <w:r>
+        <w:rPr>
+          <w:sz w:val="22"/>
+          <w:lang w:val="el-GR"/>
+        </w:rPr>
+        <w:t xml:space="preserve"> για έναν τυχαίο χρήστη</w:t>
+      </w:r>
+      <w:r>
+        <w:rPr>
+          <w:sz w:val="22"/>
+          <w:lang w:val="el-GR"/>
+        </w:rPr>
+        <w:t>.</w:t>
+      </w:r>
+    </w:p>
+    <w:p>
+      <w:pPr>
         <w:pStyle w:val="Heading1"/>
         <w:jc w:val="center"/>
         <w:rPr>
@@ -425,7 +1376,7 @@
         <w:rPr>
           <w:lang w:val="el-GR"/>
         </w:rPr>
-        <w:t>Αποτελέσματα πειράματος.</w:t>
+        <w:t>Σχολιασμός και άλλες προσεγγίσεις.</w:t>
       </w:r>
     </w:p>
     <w:p>
@@ -439,623 +1390,539 @@
         <w:rPr>
           <w:lang w:val="el-GR"/>
         </w:rPr>
-        <w:t>Για τα 10 αρχεία των 5 χρηστών</w:t>
-      </w:r>
-      <w:r>
-        <w:rPr>
-          <w:lang w:val="el-GR"/>
-        </w:rPr>
-        <w:t xml:space="preserve"> (τα οποία έχουν ως όνομα </w:t>
-      </w:r>
-      <w:proofErr w:type="spellStart"/>
+        <w:t xml:space="preserve">Αρχικά, για τους 5 χρήστες </w:t>
+      </w:r>
+      <w:r>
+        <w:rPr>
+          <w:lang w:val="el-GR"/>
+        </w:rPr>
+        <w:t xml:space="preserve">υπάρχει μία τάση στο να υπάρχουν υψηλότερες βαθμολογίες χρησιμοποιηώντας την συνάρτηση με την </w:t>
+      </w:r>
       <w:r>
         <w:t>Jaccard</w:t>
       </w:r>
-      <w:proofErr w:type="spellEnd"/>
-      <w:r>
-        <w:rPr>
-          <w:lang w:val="el-GR"/>
-        </w:rPr>
-        <w:t xml:space="preserve"> </w:t>
-      </w:r>
-      <w:r>
-        <w:rPr>
-          <w:lang w:val="el-GR"/>
-        </w:rPr>
-        <w:t xml:space="preserve">αν χρησιμοποιήθηκε η πρώτη συνάρτηση ή </w:t>
-      </w:r>
-      <w:proofErr w:type="spellStart"/>
+      <w:r>
+        <w:rPr>
+          <w:lang w:val="el-GR"/>
+        </w:rPr>
+        <w:t xml:space="preserve"> </w:t>
+      </w:r>
+      <w:r>
+        <w:t>similarity</w:t>
+      </w:r>
+      <w:r>
+        <w:rPr>
+          <w:lang w:val="el-GR"/>
+        </w:rPr>
+        <w:t xml:space="preserve"> </w:t>
+      </w:r>
+      <w:r>
+        <w:rPr>
+          <w:lang w:val="el-GR"/>
+        </w:rPr>
+        <w:t xml:space="preserve">σε αντίθεση με την </w:t>
+      </w:r>
       <w:r>
         <w:t>DiceCoef</w:t>
       </w:r>
-      <w:proofErr w:type="spellEnd"/>
-      <w:r>
-        <w:rPr>
-          <w:lang w:val="el-GR"/>
-        </w:rPr>
-        <w:t xml:space="preserve"> </w:t>
-      </w:r>
-      <w:r>
-        <w:rPr>
-          <w:lang w:val="el-GR"/>
-        </w:rPr>
-        <w:t xml:space="preserve">αν χρησιμοποιήθηκε η δεύτερη και δίπλα το </w:t>
-      </w:r>
-      <w:proofErr w:type="spellStart"/>
-      <w:r>
-        <w:t>userID</w:t>
-      </w:r>
-      <w:proofErr w:type="spellEnd"/>
-      <w:r>
-        <w:rPr>
-          <w:lang w:val="el-GR"/>
-        </w:rPr>
-        <w:t xml:space="preserve"> του χρήστη)</w:t>
-      </w:r>
-      <w:r>
-        <w:rPr>
-          <w:lang w:val="el-GR"/>
-        </w:rPr>
-        <w:t>, η ομοιότητα μεταξύ των λιστών είναι 100%</w:t>
-      </w:r>
-      <w:r>
-        <w:rPr>
-          <w:lang w:val="el-GR"/>
-        </w:rPr>
-        <w:t xml:space="preserve"> </w:t>
-      </w:r>
-      <w:r>
-        <w:rPr>
-          <w:lang w:val="el-GR"/>
-        </w:rPr>
-        <w:t xml:space="preserve"> μιας και είναι</w:t>
-      </w:r>
-      <w:r>
-        <w:rPr>
-          <w:lang w:val="el-GR"/>
-        </w:rPr>
-        <w:t xml:space="preserve"> </w:t>
+      <w:r>
+        <w:rPr>
+          <w:lang w:val="el-GR"/>
+        </w:rPr>
+        <w:t xml:space="preserve"> όπου στην </w:t>
+      </w:r>
+      <w:r>
+        <w:t>DiceCoef</w:t>
+      </w:r>
+      <w:r>
+        <w:rPr>
+          <w:lang w:val="el-GR"/>
+        </w:rPr>
+        <w:t xml:space="preserve"> </w:t>
+      </w:r>
+      <w:r>
+        <w:rPr>
+          <w:lang w:val="el-GR"/>
+        </w:rPr>
+        <w:t xml:space="preserve">έχουμε βιβλίο με </w:t>
       </w:r>
       <w:r>
         <w:rPr>
           <w:b/>
           <w:lang w:val="el-GR"/>
         </w:rPr>
-        <w:t>ακριβώς ίδιες</w:t>
+        <w:t xml:space="preserve">32% </w:t>
+      </w:r>
+      <w:r>
+        <w:rPr>
+          <w:lang w:val="el-GR"/>
+        </w:rPr>
+        <w:t>ομοιότητα μόνο που είναι πολύ λίγο</w:t>
+      </w:r>
+      <w:r>
+        <w:rPr>
+          <w:lang w:val="el-GR"/>
+        </w:rPr>
+        <w:t>(στον χρήστη 86001)</w:t>
+      </w:r>
+      <w:r>
+        <w:rPr>
+          <w:lang w:val="el-GR"/>
+        </w:rPr>
+        <w:t xml:space="preserve">, το οποίο είναι και αναμενόμενο μιας και για παράδειγμα με την </w:t>
+      </w:r>
+      <w:r>
+        <w:t>Jaccard</w:t>
+      </w:r>
+      <w:r>
+        <w:rPr>
+          <w:lang w:val="el-GR"/>
+        </w:rPr>
+        <w:t xml:space="preserve"> </w:t>
+      </w:r>
+      <w:r>
+        <w:rPr>
+          <w:lang w:val="el-GR"/>
+        </w:rPr>
+        <w:t xml:space="preserve">μπορούμε να έχουμε </w:t>
       </w:r>
       <w:r>
         <w:rPr>
           <w:b/>
           <w:lang w:val="el-GR"/>
         </w:rPr>
-        <w:t xml:space="preserve"> </w:t>
-      </w:r>
-      <w:r>
-        <w:rPr>
-          <w:lang w:val="el-GR"/>
-        </w:rPr>
-        <w:t>οι δύο λίστες</w:t>
-      </w:r>
-      <w:r>
-        <w:rPr>
-          <w:lang w:val="el-GR"/>
-        </w:rPr>
-        <w:t xml:space="preserve"> με</w:t>
+        <w:t>80% ομοιότητα</w:t>
+      </w:r>
+      <w:r>
+        <w:rPr>
+          <w:lang w:val="el-GR"/>
+        </w:rPr>
+        <w:t xml:space="preserve"> σε δύο βιβλία χωρίς να περιέχεται </w:t>
       </w:r>
       <w:r>
         <w:rPr>
           <w:b/>
           <w:lang w:val="el-GR"/>
         </w:rPr>
-        <w:t xml:space="preserve"> ίδια σειρά</w:t>
+        <w:t xml:space="preserve">καμία </w:t>
+      </w:r>
+      <w:r>
+        <w:rPr>
+          <w:lang w:val="el-GR"/>
+        </w:rPr>
+        <w:t xml:space="preserve">λέξη κλειδί των βιβλίων του χρήστη με κάποιο από τα βιβλία ( αν το έτος και ο συγγραφέας είναι ακριβώς ίδιοι.), είναι προφανές οτι δίνεται πολύ βαρύτητα στο έτος και στον συγγραφέα ενώ από την άλλη στην συνάρτηση με το </w:t>
+      </w:r>
+      <w:r>
+        <w:t>DiceCoef</w:t>
+      </w:r>
+      <w:r>
+        <w:rPr>
+          <w:lang w:val="el-GR"/>
+        </w:rPr>
+        <w:t xml:space="preserve"> </w:t>
+      </w:r>
+      <w:r>
+        <w:rPr>
+          <w:lang w:val="el-GR"/>
+        </w:rPr>
+        <w:t>δίνεται πολύ βαρύτητα στις λέξεις-κλειδιά και για αυτό το λόγο έχουμε αρκετά μικρές βαθμολογίες μιας</w:t>
+      </w:r>
+      <w:r>
+        <w:rPr>
+          <w:lang w:val="el-GR"/>
+        </w:rPr>
+        <w:t xml:space="preserve"> και</w:t>
+      </w:r>
+      <w:r>
+        <w:rPr>
+          <w:lang w:val="el-GR"/>
+        </w:rPr>
+        <w:t xml:space="preserve"> φυσι</w:t>
+      </w:r>
+      <w:r>
+        <w:rPr>
+          <w:lang w:val="el-GR"/>
+        </w:rPr>
+        <w:t>κ</w:t>
+      </w:r>
+      <w:r>
+        <w:rPr>
+          <w:lang w:val="el-GR"/>
+        </w:rPr>
+        <w:t>ό είναι να μην</w:t>
+      </w:r>
+      <w:r>
+        <w:rPr>
+          <w:lang w:val="el-GR"/>
+        </w:rPr>
+        <w:t xml:space="preserve"> ανήκουν </w:t>
       </w:r>
       <w:r>
         <w:rPr>
           <w:b/>
           <w:lang w:val="el-GR"/>
         </w:rPr>
-        <w:t xml:space="preserve"> </w:t>
-      </w:r>
-      <w:r>
-        <w:rPr>
-          <w:lang w:val="el-GR"/>
-        </w:rPr>
-        <w:t xml:space="preserve">και </w:t>
-      </w:r>
-      <w:r>
-        <w:rPr>
-          <w:lang w:val="el-GR"/>
-        </w:rPr>
-        <w:t>συνεπώς</w:t>
-      </w:r>
-      <w:r>
-        <w:rPr>
-          <w:lang w:val="el-GR"/>
-        </w:rPr>
-        <w:t xml:space="preserve"> </w:t>
-      </w:r>
-      <w:r>
-        <w:rPr>
-          <w:lang w:val="el-GR"/>
-        </w:rPr>
-        <w:t>η</w:t>
-      </w:r>
-      <w:r>
-        <w:rPr>
-          <w:lang w:val="el-GR"/>
-        </w:rPr>
-        <w:t xml:space="preserve"> </w:t>
-      </w:r>
-      <w:r>
-        <w:t>golden</w:t>
-      </w:r>
-      <w:r>
-        <w:rPr>
-          <w:lang w:val="el-GR"/>
-        </w:rPr>
-        <w:t xml:space="preserve"> </w:t>
-      </w:r>
-      <w:r>
-        <w:t>standard</w:t>
-      </w:r>
-      <w:r>
-        <w:rPr>
-          <w:lang w:val="el-GR"/>
-        </w:rPr>
-        <w:t xml:space="preserve"> </w:t>
-      </w:r>
-      <w:r>
-        <w:rPr>
-          <w:lang w:val="el-GR"/>
-        </w:rPr>
-        <w:t xml:space="preserve">λίστα αποτελεσμάτων </w:t>
-      </w:r>
-      <w:r>
-        <w:rPr>
-          <w:lang w:val="el-GR"/>
-        </w:rPr>
-        <w:t xml:space="preserve">κάθε ένα χρήστη </w:t>
-      </w:r>
-      <w:r>
-        <w:rPr>
-          <w:lang w:val="el-GR"/>
-        </w:rPr>
-        <w:t xml:space="preserve">είναι η ίδια </w:t>
-      </w:r>
-      <w:r>
-        <w:rPr>
-          <w:lang w:val="el-GR"/>
-        </w:rPr>
-        <w:t>άρα δεν χρειάζεται να προβούμε σε κάποια</w:t>
-      </w:r>
-      <w:r>
-        <w:rPr>
-          <w:lang w:val="el-GR"/>
-        </w:rPr>
-        <w:t xml:space="preserve"> </w:t>
-      </w:r>
-      <w:r>
-        <w:rPr>
-          <w:lang w:val="el-GR"/>
-        </w:rPr>
-        <w:t>περαιτέρω διαδικασία.</w:t>
-      </w:r>
-      <w:r>
-        <w:rPr>
-          <w:lang w:val="el-GR"/>
-        </w:rPr>
-        <w:t xml:space="preserve"> </w:t>
-      </w:r>
-    </w:p>
-    <w:p>
-      <w:pPr>
-        <w:pStyle w:val="Heading1"/>
-        <w:jc w:val="center"/>
-      </w:pPr>
-      <w:r>
-        <w:rPr>
-          <w:lang w:val="el-GR"/>
-        </w:rPr>
-        <w:t>Σχολιασμός και άλλες προσεγγίσεις.</w:t>
-      </w:r>
-    </w:p>
-    <w:p>
-      <w:pPr>
-        <w:jc w:val="both"/>
-        <w:rPr>
-          <w:lang w:val="el-GR"/>
-        </w:rPr>
-      </w:pPr>
-      <w:r>
-        <w:rPr>
-          <w:lang w:val="el-GR"/>
-        </w:rPr>
-        <w:t xml:space="preserve">Αρχικά, για τους 5 χρήστες </w:t>
-      </w:r>
-      <w:r>
-        <w:rPr>
-          <w:lang w:val="el-GR"/>
-        </w:rPr>
-        <w:t xml:space="preserve">υπάρχει μία τάση στο να υπάρχουν υψηλότερες βαθμολογίες χρησιμοποιηώντας την συνάρτηση με την </w:t>
-      </w:r>
-      <w:proofErr w:type="spellStart"/>
+        <w:t xml:space="preserve">όλες </w:t>
+      </w:r>
+      <w:r>
+        <w:rPr>
+          <w:lang w:val="el-GR"/>
+        </w:rPr>
+        <w:t>οι λέξεις κλειδιά ενός βιβλίου στις λέξεις κλειδιά των 3 ‘καλύτερων’ βιβλιών του χρήστη.</w:t>
+      </w:r>
+      <w:r>
+        <w:rPr>
+          <w:lang w:val="el-GR"/>
+        </w:rPr>
+        <w:t xml:space="preserve"> </w:t>
+      </w:r>
+      <w:r>
+        <w:rPr>
+          <w:lang w:val="el-GR"/>
+        </w:rPr>
+        <w:t xml:space="preserve">Φαίνεται άρα οτι οι δύο συναρτήσεις βασίζονται πάρα πολύ στον συγγραφέα και στο έτος οπότε </w:t>
+      </w:r>
+      <w:r>
+        <w:rPr>
+          <w:lang w:val="el-GR"/>
+        </w:rPr>
+        <w:t xml:space="preserve">θα μπορούσαν  να γίνουν δίαφορες τροποποιήσεις ώστε να ισσοροπηθεί η </w:t>
+      </w:r>
+      <w:r>
+        <w:rPr>
+          <w:lang w:val="el-GR"/>
+        </w:rPr>
+        <w:t xml:space="preserve">εξίσωση </w:t>
+      </w:r>
+      <w:r>
+        <w:rPr>
+          <w:lang w:val="el-GR"/>
+        </w:rPr>
+        <w:t xml:space="preserve">για παράδειγμα </w:t>
+      </w:r>
+      <w:r>
+        <w:rPr>
+          <w:lang w:val="el-GR"/>
+        </w:rPr>
+        <w:t xml:space="preserve">βάζοντας </w:t>
+      </w:r>
+      <w:r>
+        <w:rPr>
+          <w:lang w:val="el-GR"/>
+        </w:rPr>
+        <w:t>και τον εκδοτικό οίκο</w:t>
+      </w:r>
+      <w:r>
+        <w:rPr>
+          <w:lang w:val="el-GR"/>
+        </w:rPr>
+        <w:t>(</w:t>
+      </w:r>
+      <w:r>
+        <w:t>publisher</w:t>
+      </w:r>
+      <w:r>
+        <w:rPr>
+          <w:lang w:val="el-GR"/>
+        </w:rPr>
+        <w:t>)</w:t>
+      </w:r>
+      <w:r>
+        <w:rPr>
+          <w:lang w:val="el-GR"/>
+        </w:rPr>
+        <w:t xml:space="preserve"> του κάθε βιβλίου</w:t>
+      </w:r>
+      <w:r>
+        <w:rPr>
+          <w:lang w:val="el-GR"/>
+        </w:rPr>
+        <w:t xml:space="preserve"> όπου είναι η ίδια προσέγγιση με τον συγγραφέα (δηλ. αν είναι ο ίδιος εκδοτικός οίκος 1 αλλιώς 0)</w:t>
+      </w:r>
+      <w:r>
+        <w:rPr>
+          <w:lang w:val="el-GR"/>
+        </w:rPr>
+        <w:t xml:space="preserve">, με </w:t>
+      </w:r>
+      <w:r>
+        <w:rPr>
+          <w:b/>
+          <w:lang w:val="el-GR"/>
+        </w:rPr>
+        <w:t xml:space="preserve">ίσους συντελεστές βαρύτητας 25% </w:t>
+      </w:r>
+      <w:r>
+        <w:rPr>
+          <w:lang w:val="el-GR"/>
+        </w:rPr>
+        <w:t>στο καθένα (</w:t>
+      </w:r>
+      <w:r>
+        <w:t>Author</w:t>
+      </w:r>
+      <w:r>
+        <w:rPr>
+          <w:lang w:val="el-GR"/>
+        </w:rPr>
+        <w:t xml:space="preserve">, </w:t>
+      </w:r>
+      <w:r>
+        <w:t>publisher</w:t>
+      </w:r>
+      <w:r>
+        <w:rPr>
+          <w:lang w:val="el-GR"/>
+        </w:rPr>
+        <w:t xml:space="preserve">, </w:t>
+      </w:r>
+      <w:r>
+        <w:t>Keywords</w:t>
+      </w:r>
+      <w:r>
+        <w:rPr>
+          <w:lang w:val="el-GR"/>
+        </w:rPr>
+        <w:t xml:space="preserve">, </w:t>
+      </w:r>
+      <w:r>
+        <w:t>year</w:t>
+      </w:r>
+      <w:r>
+        <w:rPr>
+          <w:lang w:val="el-GR"/>
+        </w:rPr>
+        <w:t xml:space="preserve">) </w:t>
+      </w:r>
+      <w:r>
+        <w:rPr>
+          <w:lang w:val="el-GR"/>
+        </w:rPr>
+        <w:t>ώστε να έχουν όλα ισάξια βαρύτητα</w:t>
+      </w:r>
+      <w:r>
+        <w:rPr>
+          <w:lang w:val="el-GR"/>
+        </w:rPr>
+        <w:t xml:space="preserve"> με διαφορετικούς τρόπους υπολογισμού ομοιότητας μεταξύ λέξεων-κλειδιών</w:t>
+      </w:r>
+      <w:r>
+        <w:rPr>
+          <w:lang w:val="el-GR"/>
+        </w:rPr>
+        <w:t>.</w:t>
+      </w:r>
+      <w:r>
+        <w:rPr>
+          <w:lang w:val="el-GR"/>
+        </w:rPr>
+        <w:t xml:space="preserve"> </w:t>
+      </w:r>
+      <w:r>
+        <w:rPr>
+          <w:lang w:val="el-GR"/>
+        </w:rPr>
+        <w:t xml:space="preserve"> </w:t>
+      </w:r>
+      <w:r>
+        <w:rPr>
+          <w:lang w:val="el-GR"/>
+        </w:rPr>
+        <w:t>Επίσης θα μπορούσαν να γίνουν πολλές ακόμα παραλλαγές βάζοντας μέσα και σαν παράμετρο την ηλικία των χρηστών</w:t>
+      </w:r>
+      <w:r>
+        <w:rPr>
+          <w:lang w:val="el-GR"/>
+        </w:rPr>
+        <w:t xml:space="preserve"> ή ακόμα και βάσει το </w:t>
+      </w:r>
+      <w:r>
+        <w:t>location</w:t>
+      </w:r>
+      <w:r>
+        <w:rPr>
+          <w:lang w:val="el-GR"/>
+        </w:rPr>
+        <w:t xml:space="preserve"> </w:t>
+      </w:r>
+      <w:r>
+        <w:rPr>
+          <w:lang w:val="el-GR"/>
+        </w:rPr>
+        <w:t>κάθε χρήστη</w:t>
+      </w:r>
+      <w:r>
+        <w:rPr>
+          <w:lang w:val="el-GR"/>
+        </w:rPr>
+        <w:t>. Επίσης, θα μπορούσαμε να ‘παίξουμε’ με τους συντελεστές κάθε παραμέτρου και να δοκιμάσουμε διάφορα μέχρι να πάρουμε ένα ικανοποιητικό αποτέλεσμα</w:t>
+      </w:r>
+      <w:r>
+        <w:rPr>
+          <w:lang w:val="el-GR"/>
+        </w:rPr>
+        <w:t xml:space="preserve"> σε περίπτωση π</w:t>
+      </w:r>
+      <w:r>
+        <w:rPr>
+          <w:lang w:val="el-GR"/>
+        </w:rPr>
+        <w:t xml:space="preserve">ου δεν μας αρκεί αυτό </w:t>
+      </w:r>
+      <w:r>
+        <w:rPr>
+          <w:lang w:val="el-GR"/>
+        </w:rPr>
+        <w:t xml:space="preserve">(ή αν έχουμε κάποιο </w:t>
+      </w:r>
+      <w:r>
+        <w:t>threshold</w:t>
+      </w:r>
+      <w:r>
+        <w:rPr>
+          <w:lang w:val="el-GR"/>
+        </w:rPr>
+        <w:t xml:space="preserve"> </w:t>
+      </w:r>
+      <w:r>
+        <w:rPr>
+          <w:lang w:val="el-GR"/>
+        </w:rPr>
+        <w:t xml:space="preserve">ώστε να δεχτούμε και τα δέκα βιβλία για παράδειγμα να μην </w:t>
+      </w:r>
+      <w:r>
+        <w:rPr>
+          <w:lang w:val="el-GR"/>
+        </w:rPr>
+        <w:t xml:space="preserve">δεχόμαστε βιβλία που δεν έχουν </w:t>
+      </w:r>
+      <w:r>
+        <w:rPr>
+          <w:lang w:val="el-GR"/>
+        </w:rPr>
+        <w:t>60%-</w:t>
+      </w:r>
+      <w:r>
+        <w:rPr>
+          <w:lang w:val="el-GR"/>
+        </w:rPr>
+        <w:t>7</w:t>
+      </w:r>
+      <w:r>
+        <w:rPr>
+          <w:lang w:val="el-GR"/>
+        </w:rPr>
+        <w:t xml:space="preserve">0% </w:t>
+      </w:r>
+      <w:r>
+        <w:rPr>
+          <w:b/>
+          <w:lang w:val="el-GR"/>
+        </w:rPr>
+        <w:t>συνολική</w:t>
+      </w:r>
+      <w:r>
+        <w:rPr>
+          <w:lang w:val="el-GR"/>
+        </w:rPr>
+        <w:t xml:space="preserve"> </w:t>
+      </w:r>
+      <w:r>
+        <w:rPr>
+          <w:b/>
+          <w:lang w:val="el-GR"/>
+        </w:rPr>
+        <w:t>ομοιότητα</w:t>
+      </w:r>
+      <w:r>
+        <w:rPr>
+          <w:lang w:val="el-GR"/>
+        </w:rPr>
+        <w:t xml:space="preserve"> ή λιγότερο.)</w:t>
+      </w:r>
+      <w:r>
+        <w:rPr>
+          <w:lang w:val="el-GR"/>
+        </w:rPr>
+        <w:t xml:space="preserve">. Τέλος σε όλα τα παραπάνω σενάρια θα μπορούσαμε </w:t>
+      </w:r>
+      <w:r>
+        <w:rPr>
+          <w:lang w:val="el-GR"/>
+        </w:rPr>
+        <w:t xml:space="preserve">να αλλάξουμε τον τρόπο υπολογισμού της ομοιότητας των λέξεων-κλειδιών με κάποια άλλη μετρική ομοιότητας και όχι την </w:t>
+      </w:r>
       <w:r>
         <w:t>Jaccard</w:t>
       </w:r>
-      <w:proofErr w:type="spellEnd"/>
-      <w:r>
-        <w:rPr>
-          <w:lang w:val="el-GR"/>
-        </w:rPr>
-        <w:t xml:space="preserve"> </w:t>
-      </w:r>
-      <w:r>
-        <w:t>similarity</w:t>
-      </w:r>
-      <w:r>
-        <w:rPr>
-          <w:lang w:val="el-GR"/>
-        </w:rPr>
-        <w:t xml:space="preserve"> </w:t>
-      </w:r>
-      <w:r>
-        <w:rPr>
-          <w:lang w:val="el-GR"/>
-        </w:rPr>
-        <w:t xml:space="preserve">σε αντίθεση με την </w:t>
-      </w:r>
-      <w:proofErr w:type="spellStart"/>
+      <w:r>
+        <w:rPr>
+          <w:lang w:val="el-GR"/>
+        </w:rPr>
+        <w:t xml:space="preserve"> </w:t>
+      </w:r>
+      <w:r>
+        <w:rPr>
+          <w:lang w:val="el-GR"/>
+        </w:rPr>
+        <w:t xml:space="preserve">ή την </w:t>
+      </w:r>
       <w:r>
         <w:t>DiceCoef</w:t>
       </w:r>
-      <w:proofErr w:type="spellEnd"/>
-      <w:r>
-        <w:rPr>
-          <w:lang w:val="el-GR"/>
-        </w:rPr>
-        <w:t xml:space="preserve">, το οποίο είναι και αναμενόμενο μιας και για παράδειγμα με την </w:t>
-      </w:r>
-      <w:proofErr w:type="spellStart"/>
-      <w:r>
-        <w:t>Jaccard</w:t>
-      </w:r>
-      <w:proofErr w:type="spellEnd"/>
-      <w:r>
-        <w:rPr>
-          <w:lang w:val="el-GR"/>
-        </w:rPr>
-        <w:t xml:space="preserve"> </w:t>
-      </w:r>
-      <w:r>
-        <w:rPr>
-          <w:lang w:val="el-GR"/>
-        </w:rPr>
-        <w:t xml:space="preserve">μπορούμε να έχουμε </w:t>
-      </w:r>
-      <w:r>
-        <w:rPr>
-          <w:b/>
-          <w:lang w:val="el-GR"/>
-        </w:rPr>
-        <w:t>80% ομοιότητα</w:t>
-      </w:r>
-      <w:r>
-        <w:rPr>
-          <w:lang w:val="el-GR"/>
-        </w:rPr>
-        <w:t xml:space="preserve"> σε δύο βιβλία χωρίς να περιέχεται </w:t>
-      </w:r>
-      <w:r>
-        <w:rPr>
-          <w:b/>
-          <w:lang w:val="el-GR"/>
-        </w:rPr>
-        <w:t xml:space="preserve">καμία </w:t>
-      </w:r>
-      <w:r>
-        <w:rPr>
-          <w:lang w:val="el-GR"/>
-        </w:rPr>
-        <w:t xml:space="preserve">λέξη κλειδί των βιβλίων του χρήστη με κάποιο από τα βιβλία ( αν το έτος και ο συγγραφέας είναι ακριβώς ίδιοι.), είναι προφανές οτι δίνεται πολύ βαρύτητα στο έτος και στον συγγραφέα ενώ από την άλλη στην συνάρτηση με το </w:t>
-      </w:r>
-      <w:proofErr w:type="spellStart"/>
-      <w:r>
-        <w:t>DiceCoef</w:t>
-      </w:r>
-      <w:proofErr w:type="spellEnd"/>
-      <w:r>
-        <w:rPr>
-          <w:lang w:val="el-GR"/>
-        </w:rPr>
-        <w:t xml:space="preserve"> </w:t>
-      </w:r>
-      <w:r>
-        <w:rPr>
-          <w:lang w:val="el-GR"/>
-        </w:rPr>
-        <w:t>δίνεται πολύ βαρύτητα στις λέξεις-κλειδιά και για αυτό το λόγο έχουμε αρκετά μικρές βαθμολογίες μιας</w:t>
-      </w:r>
-      <w:r>
-        <w:rPr>
-          <w:lang w:val="el-GR"/>
-        </w:rPr>
-        <w:t xml:space="preserve"> όπου φυσιό είναι να μην</w:t>
-      </w:r>
-      <w:r>
-        <w:rPr>
-          <w:lang w:val="el-GR"/>
-        </w:rPr>
-        <w:t xml:space="preserve"> ανήκουν </w:t>
-      </w:r>
-      <w:r>
-        <w:rPr>
-          <w:b/>
-          <w:lang w:val="el-GR"/>
-        </w:rPr>
-        <w:t xml:space="preserve">όλες </w:t>
-      </w:r>
-      <w:r>
-        <w:rPr>
-          <w:lang w:val="el-GR"/>
-        </w:rPr>
-        <w:t>οι λέξεις κλειδιά ενός βιβλίου στις λέξεις κλειδιά των 3 ‘καλύτερων’ βιβλιών του χρήστη.</w:t>
-      </w:r>
-      <w:r>
-        <w:rPr>
-          <w:lang w:val="el-GR"/>
-        </w:rPr>
-        <w:t xml:space="preserve"> </w:t>
-      </w:r>
-      <w:r>
-        <w:rPr>
-          <w:lang w:val="el-GR"/>
-        </w:rPr>
-        <w:t>Φαίνεται άρα οτι οι δύο συναρτήσεις είναι βασίζονται πάρα πολύ στον συγγραφέα και στο έτος οπότε αποφάσισα</w:t>
-      </w:r>
-      <w:r>
-        <w:rPr>
-          <w:lang w:val="el-GR"/>
-        </w:rPr>
-        <w:t xml:space="preserve"> να </w:t>
-      </w:r>
-      <w:r>
-        <w:rPr>
-          <w:lang w:val="el-GR"/>
-        </w:rPr>
-        <w:t xml:space="preserve">ισσοροπήσω την εξίσωση </w:t>
-      </w:r>
-      <w:r>
-        <w:rPr>
-          <w:lang w:val="el-GR"/>
-        </w:rPr>
-        <w:t xml:space="preserve">βάζοντας </w:t>
-      </w:r>
-      <w:r>
-        <w:rPr>
-          <w:lang w:val="el-GR"/>
-        </w:rPr>
-        <w:t>και τον εκδοτικό οίκο του κάθε βιβλίου</w:t>
-      </w:r>
-      <w:r>
-        <w:rPr>
-          <w:lang w:val="el-GR"/>
-        </w:rPr>
-        <w:t xml:space="preserve"> όπου είναι η ίδια προσέγγιση με τον συγγραφέα (δηλ. αν είναι ο ίδιος εκδοτικός οίκος 1 αλλιώς 0)</w:t>
-      </w:r>
-      <w:r>
-        <w:rPr>
-          <w:lang w:val="el-GR"/>
-        </w:rPr>
-        <w:t xml:space="preserve">, με </w:t>
-      </w:r>
-      <w:r>
-        <w:rPr>
-          <w:b/>
-          <w:lang w:val="el-GR"/>
-        </w:rPr>
-        <w:t xml:space="preserve">ίσους συντελεστές βαρύτητας 25% </w:t>
-      </w:r>
-      <w:r>
-        <w:rPr>
-          <w:lang w:val="el-GR"/>
-        </w:rPr>
-        <w:t>στο καθένα (</w:t>
-      </w:r>
-      <w:r>
-        <w:t>Author</w:t>
-      </w:r>
-      <w:r>
-        <w:rPr>
-          <w:lang w:val="el-GR"/>
-        </w:rPr>
-        <w:t xml:space="preserve">, </w:t>
-      </w:r>
-      <w:r>
-        <w:t>publisher</w:t>
-      </w:r>
-      <w:r>
-        <w:rPr>
-          <w:lang w:val="el-GR"/>
-        </w:rPr>
-        <w:t xml:space="preserve">, </w:t>
-      </w:r>
-      <w:r>
-        <w:t>Keywords</w:t>
-      </w:r>
-      <w:r>
-        <w:rPr>
-          <w:lang w:val="el-GR"/>
-        </w:rPr>
-        <w:t xml:space="preserve">, </w:t>
-      </w:r>
-      <w:r>
-        <w:t>year</w:t>
-      </w:r>
-      <w:r>
-        <w:rPr>
-          <w:lang w:val="el-GR"/>
-        </w:rPr>
-        <w:t xml:space="preserve">) </w:t>
-      </w:r>
-      <w:r>
-        <w:rPr>
-          <w:lang w:val="el-GR"/>
-        </w:rPr>
-        <w:t xml:space="preserve">ώστε να έχουν όλα ισάξια βαρύτητα </w:t>
-      </w:r>
-      <w:r>
-        <w:rPr>
-          <w:lang w:val="el-GR"/>
-        </w:rPr>
-        <w:t xml:space="preserve">χρησιμοποιώντας και την </w:t>
-      </w:r>
-      <w:proofErr w:type="spellStart"/>
-      <w:r>
-        <w:t>jaccard</w:t>
-      </w:r>
-      <w:proofErr w:type="spellEnd"/>
-      <w:r>
-        <w:rPr>
-          <w:lang w:val="el-GR"/>
-        </w:rPr>
-        <w:t xml:space="preserve"> </w:t>
-      </w:r>
-      <w:r>
-        <w:rPr>
-          <w:lang w:val="el-GR"/>
-        </w:rPr>
-        <w:t xml:space="preserve">αλλά και το </w:t>
-      </w:r>
-      <w:proofErr w:type="spellStart"/>
-      <w:r>
-        <w:t>dicecoef</w:t>
-      </w:r>
-      <w:proofErr w:type="spellEnd"/>
-      <w:r>
-        <w:rPr>
-          <w:lang w:val="el-GR"/>
-        </w:rPr>
-        <w:t xml:space="preserve">(τα αρχεία αυτά είναι στον φάκελο </w:t>
-      </w:r>
-      <w:r>
-        <w:t>publisher</w:t>
-      </w:r>
-      <w:r>
-        <w:rPr>
-          <w:lang w:val="el-GR"/>
-        </w:rPr>
-        <w:t xml:space="preserve"> 0.25 </w:t>
-      </w:r>
-      <w:r>
-        <w:lastRenderedPageBreak/>
-        <w:t>all</w:t>
-      </w:r>
-      <w:r>
-        <w:rPr>
-          <w:lang w:val="el-GR"/>
-        </w:rPr>
-        <w:t xml:space="preserve"> </w:t>
-      </w:r>
-      <w:r>
-        <w:rPr>
-          <w:lang w:val="el-GR"/>
-        </w:rPr>
-        <w:t xml:space="preserve">ενώ τα αρχικά αρχεία που ζητάτε στον φάκελο </w:t>
-      </w:r>
-      <w:r>
-        <w:t>original</w:t>
-      </w:r>
-      <w:r>
-        <w:rPr>
-          <w:lang w:val="el-GR"/>
-        </w:rPr>
-        <w:t xml:space="preserve"> </w:t>
-      </w:r>
-      <w:r>
-        <w:t>functions</w:t>
-      </w:r>
-      <w:r>
-        <w:rPr>
-          <w:lang w:val="el-GR"/>
-        </w:rPr>
-        <w:t xml:space="preserve">) </w:t>
-      </w:r>
-      <w:r>
-        <w:rPr>
-          <w:lang w:val="el-GR"/>
-        </w:rPr>
-        <w:t>.</w:t>
-      </w:r>
-      <w:r>
-        <w:rPr>
-          <w:lang w:val="el-GR"/>
-        </w:rPr>
-        <w:t xml:space="preserve"> </w:t>
-      </w:r>
-      <w:r>
-        <w:rPr>
-          <w:lang w:val="el-GR"/>
-        </w:rPr>
-        <w:t xml:space="preserve"> Β</w:t>
-      </w:r>
-      <w:r>
-        <w:rPr>
-          <w:lang w:val="el-GR"/>
-        </w:rPr>
-        <w:t xml:space="preserve">λέποντας τα αποτελέσματα </w:t>
-      </w:r>
-      <w:r>
-        <w:rPr>
-          <w:lang w:val="el-GR"/>
-        </w:rPr>
-        <w:t>όπως ήταν αναμενόμενο διαφέρουν, αλλά επίσης φαίνεται οτι σε γενικές γραμμές συμβαδίζουν και κυρίως αλλάζει η κατάταξη των 10 βιβλίων</w:t>
-      </w:r>
-      <w:r>
-        <w:rPr>
-          <w:lang w:val="el-GR"/>
-        </w:rPr>
-        <w:t xml:space="preserve"> οπότε ίσως μπορούμε να πούμε οτι έχουμε αρκετά ακριβείς προτάσεις όσον αφορά το ‘προφιλ’ του χρήστη</w:t>
-      </w:r>
-      <w:r>
-        <w:rPr>
-          <w:lang w:val="el-GR"/>
-        </w:rPr>
-        <w:t>.</w:t>
-      </w:r>
-      <w:r>
-        <w:rPr>
-          <w:lang w:val="el-GR"/>
-        </w:rPr>
-        <w:t xml:space="preserve">  Επίσης θα μπορούσαν να γίνουν πολλές ακόμα παραλλαγές βάζοντας μέσα και σαν παράμετρο την ηλικία των χρηστών. Επίσης, θα μπορούσαμε να ‘παίξουμε’ με τους συντελεστές κάθε παραμέτρου και να δοκιμάσουμε διάφορα μέχρι να πάρουμε ένα ικανοποιητικό αποτέλεσμα ή ακόμη και να αλλάξουμε τον τρόπο υπολογισμού της ομοιότητας των λέξεων-κλειδιών με κάποια άλλη μετρική ομοιότητας και όχι την </w:t>
-      </w:r>
-      <w:proofErr w:type="spellStart"/>
-      <w:r>
-        <w:t>Jaccard</w:t>
-      </w:r>
-      <w:proofErr w:type="spellEnd"/>
-      <w:r>
-        <w:rPr>
-          <w:lang w:val="el-GR"/>
-        </w:rPr>
-        <w:t xml:space="preserve"> </w:t>
-      </w:r>
-      <w:r>
-        <w:rPr>
-          <w:lang w:val="el-GR"/>
-        </w:rPr>
-        <w:t xml:space="preserve">ή την </w:t>
-      </w:r>
-      <w:r>
-        <w:t>DiceCoef</w:t>
-      </w:r>
-      <w:r>
-        <w:rPr>
-          <w:lang w:val="el-GR"/>
-        </w:rPr>
-        <w:t>.</w:t>
+      <w:r>
+        <w:rPr>
+          <w:lang w:val="el-GR"/>
+        </w:rPr>
+        <w:t xml:space="preserve"> όπως την ομοιότητα </w:t>
+      </w:r>
+      <w:r>
+        <w:t>cosine</w:t>
+      </w:r>
+      <w:r>
+        <w:rPr>
+          <w:lang w:val="el-GR"/>
+        </w:rPr>
+        <w:t>,</w:t>
+      </w:r>
+      <w:r>
+        <w:t>pearson</w:t>
+      </w:r>
+      <w:r>
+        <w:rPr>
+          <w:lang w:val="el-GR"/>
+        </w:rPr>
+        <w:t>,</w:t>
+      </w:r>
+      <w:r>
+        <w:t>spearman</w:t>
+      </w:r>
+      <w:r>
+        <w:rPr>
+          <w:lang w:val="el-GR"/>
+        </w:rPr>
+        <w:t xml:space="preserve"> </w:t>
+      </w:r>
+      <w:r>
+        <w:rPr>
+          <w:lang w:val="el-GR"/>
+        </w:rPr>
+        <w:t>και άλλες</w:t>
+      </w:r>
+      <w:r>
+        <w:rPr>
+          <w:lang w:val="el-GR"/>
+        </w:rPr>
+        <w:t xml:space="preserve"> ώστε να δούμε ποιά δίνει τα βέλτιστα αποτελέσματα για τα συγκεκριμένα δεδομένα</w:t>
       </w:r>
       <w:bookmarkStart w:id="0" w:name="_GoBack"/>
       <w:bookmarkEnd w:id="0"/>
+      <w:r>
+        <w:rPr>
+          <w:lang w:val="el-GR"/>
+        </w:rPr>
+        <w:t>.</w:t>
+      </w:r>
     </w:p>
     <w:p>
       <w:pPr>
@@ -1847,6 +2714,25 @@
       <w:szCs w:val="32"/>
     </w:rPr>
   </w:style>
+  <w:style w:type="paragraph" w:styleId="Caption">
+    <w:name w:val="caption"/>
+    <w:basedOn w:val="Normal"/>
+    <w:next w:val="Normal"/>
+    <w:uiPriority w:val="35"/>
+    <w:unhideWhenUsed/>
+    <w:qFormat/>
+    <w:rsid w:val="00C063EC"/>
+    <w:pPr>
+      <w:spacing w:after="200" w:line="240" w:lineRule="auto"/>
+    </w:pPr>
+    <w:rPr>
+      <w:i/>
+      <w:iCs/>
+      <w:color w:val="44546A" w:themeColor="text2"/>
+      <w:sz w:val="18"/>
+      <w:szCs w:val="18"/>
+    </w:rPr>
+  </w:style>
 </w:styles>
 </file>
 

</xml_diff>